<commit_message>
SLG-2 problem statement on sign language project and brief intro to sign language users
</commit_message>
<xml_diff>
--- a/Sign language project.docx
+++ b/Sign language project.docx
@@ -88,7 +88,25 @@
           <w:color w:val="333333"/>
           <w:shd w:val="clear" w:color="auto" w:fill="FFFFFF"/>
         </w:rPr>
-        <w:t xml:space="preserve">Bahasa Isyarat Malaysia (BIM) is from the same language family as ASL and French Sign Language. Then BIM </w:t>
+        <w:t xml:space="preserve">Bahasa </w:t>
+      </w:r>
+      <w:proofErr w:type="spellStart"/>
+      <w:r>
+        <w:rPr>
+          <w:rFonts w:ascii="Roboto" w:hAnsi="Roboto"/>
+          <w:color w:val="333333"/>
+          <w:shd w:val="clear" w:color="auto" w:fill="FFFFFF"/>
+        </w:rPr>
+        <w:t>Isyarat</w:t>
+      </w:r>
+      <w:proofErr w:type="spellEnd"/>
+      <w:r>
+        <w:rPr>
+          <w:rFonts w:ascii="Roboto" w:hAnsi="Roboto"/>
+          <w:color w:val="333333"/>
+          <w:shd w:val="clear" w:color="auto" w:fill="FFFFFF"/>
+        </w:rPr>
+        <w:t xml:space="preserve"> Malaysia (BIM) is from the same language family as ASL and French Sign Language. Then BIM </w:t>
       </w:r>
       <w:r>
         <w:rPr>
@@ -315,6 +333,22 @@
         <w:t>.</w:t>
       </w:r>
     </w:p>
+    <w:p/>
+    <w:p>
+      <w:pPr>
+        <w:rPr>
+          <w:b/>
+          <w:bCs/>
+        </w:rPr>
+      </w:pPr>
+      <w:r>
+        <w:rPr>
+          <w:b/>
+          <w:bCs/>
+        </w:rPr>
+        <w:t>Problem Statement</w:t>
+      </w:r>
+    </w:p>
     <w:p>
       <w:pPr>
         <w:pStyle w:val="NormalWeb"/>
@@ -356,7 +390,31 @@
           <w:u w:val="single"/>
           <w:shd w:val="clear" w:color="auto" w:fill="FFFFFF"/>
         </w:rPr>
-        <w:t>, mistreated, controlled and manipulated by the hearing world.</w:t>
+        <w:t xml:space="preserve">, mistreated, </w:t>
+      </w:r>
+      <w:proofErr w:type="gramStart"/>
+      <w:r>
+        <w:rPr>
+          <w:rFonts w:ascii="Poppins" w:hAnsi="Poppins"/>
+          <w:color w:val="5E5E5E"/>
+          <w:sz w:val="21"/>
+          <w:szCs w:val="21"/>
+          <w:u w:val="single"/>
+          <w:shd w:val="clear" w:color="auto" w:fill="FFFFFF"/>
+        </w:rPr>
+        <w:t>controlled</w:t>
+      </w:r>
+      <w:proofErr w:type="gramEnd"/>
+      <w:r>
+        <w:rPr>
+          <w:rFonts w:ascii="Poppins" w:hAnsi="Poppins"/>
+          <w:color w:val="5E5E5E"/>
+          <w:sz w:val="21"/>
+          <w:szCs w:val="21"/>
+          <w:u w:val="single"/>
+          <w:shd w:val="clear" w:color="auto" w:fill="FFFFFF"/>
+        </w:rPr>
+        <w:t xml:space="preserve"> and manipulated by the hearing world.</w:t>
       </w:r>
       <w:r>
         <w:rPr>
@@ -612,6 +670,7 @@
           <w:szCs w:val="23"/>
           <w:bdr w:val="none" w:sz="0" w:space="0" w:color="auto" w:frame="1"/>
         </w:rPr>
+        <w:lastRenderedPageBreak/>
         <w:t>*</w:t>
       </w:r>
       <w:r>
@@ -726,7 +785,6 @@
           <w:szCs w:val="23"/>
           <w:bdr w:val="none" w:sz="0" w:space="0" w:color="auto" w:frame="1"/>
         </w:rPr>
-        <w:lastRenderedPageBreak/>
         <w:t>*Help the deaf person to </w:t>
       </w:r>
       <w:r>
@@ -1413,6 +1471,7 @@
           <w:bCs/>
           <w:u w:val="single"/>
         </w:rPr>
+        <w:lastRenderedPageBreak/>
         <w:t>Grab Car Driver:</w:t>
       </w:r>
     </w:p>
@@ -1441,7 +1500,6 @@
           <w:szCs w:val="27"/>
           <w:shd w:val="clear" w:color="auto" w:fill="FFFFFF"/>
         </w:rPr>
-        <w:lastRenderedPageBreak/>
         <w:t>Car Hangers</w:t>
       </w:r>
       <w:r>
@@ -1486,19 +1544,7 @@
           <w:rPr>
             <w:rStyle w:val="Hyperlink"/>
           </w:rPr>
-          <w:t>https://www.grab.com/my/b</w:t>
-        </w:r>
-        <w:r>
-          <w:rPr>
-            <w:rStyle w:val="Hyperlink"/>
-          </w:rPr>
-          <w:t>l</w:t>
-        </w:r>
-        <w:r>
-          <w:rPr>
-            <w:rStyle w:val="Hyperlink"/>
-          </w:rPr>
-          <w:t>og/driver/breakthesilence-in-support-of-our-deaf-driver-partners/</w:t>
+          <w:t>https://www.grab.com/my/blog/driver/breakthesilence-in-support-of-our-deaf-driver-partners/</w:t>
         </w:r>
       </w:hyperlink>
       <w:r>
@@ -1561,29 +1607,119 @@
           <w:color w:val="4A4A4A"/>
           <w:shd w:val="clear" w:color="auto" w:fill="FFFFFF"/>
         </w:rPr>
-        <w:t xml:space="preserve">Although the Education Ministry has adopted Unesco’s Salamanca Statement and Framework for Action on Special Needs Education (1994) and the Persons with Disabilities (PWD) Act (2008), and put in place policies in accordance with the Act, deaf students are still denied the opportunity to learn in BIM, said Malaysian Federation of the Deaf (MFD) executive director Mohamad Sazali Shaari. </w:t>
-      </w:r>
-    </w:p>
-    <w:p>
-      <w:pPr>
-        <w:pStyle w:val="ListParagraph"/>
-        <w:numPr>
-          <w:ilvl w:val="0"/>
-          <w:numId w:val="3"/>
-        </w:numPr>
+        <w:t xml:space="preserve">Although the Education Ministry has adopted </w:t>
+      </w:r>
+      <w:proofErr w:type="spellStart"/>
+      <w:r>
         <w:rPr>
           <w:rFonts w:ascii="Arial" w:hAnsi="Arial" w:cs="Arial"/>
           <w:color w:val="4A4A4A"/>
           <w:shd w:val="clear" w:color="auto" w:fill="FFFFFF"/>
         </w:rPr>
-      </w:pPr>
+        <w:t>Unesco’s</w:t>
+      </w:r>
+      <w:proofErr w:type="spellEnd"/>
       <w:r>
         <w:rPr>
           <w:rFonts w:ascii="Arial" w:hAnsi="Arial" w:cs="Arial"/>
           <w:color w:val="4A4A4A"/>
           <w:shd w:val="clear" w:color="auto" w:fill="FFFFFF"/>
         </w:rPr>
-        <w:t>despite a circular being issued on Jan 4,2017, by the then Education director-general instructing schools to use BIM, the language continued “to be of less importance” compared to the Manually Coded Bahasa Malaysia (Kod Tangan Bahasa Malaysia or KTBM) which is currently being used by teachers to teach school syllabus to the deaf students.</w:t>
+        <w:t xml:space="preserve"> Salamanca Statement and Framework for Action on Special Needs Education (1994) and the Persons with Disabilities (PWD) Act (2008), and put in place policies in accordance with the Act, deaf students are still denied the opportunity to learn in BIM, said Malaysian Federation of the Deaf (MFD) executive director Mohamad </w:t>
+      </w:r>
+      <w:proofErr w:type="spellStart"/>
+      <w:r>
+        <w:rPr>
+          <w:rFonts w:ascii="Arial" w:hAnsi="Arial" w:cs="Arial"/>
+          <w:color w:val="4A4A4A"/>
+          <w:shd w:val="clear" w:color="auto" w:fill="FFFFFF"/>
+        </w:rPr>
+        <w:t>Sazali</w:t>
+      </w:r>
+      <w:proofErr w:type="spellEnd"/>
+      <w:r>
+        <w:rPr>
+          <w:rFonts w:ascii="Arial" w:hAnsi="Arial" w:cs="Arial"/>
+          <w:color w:val="4A4A4A"/>
+          <w:shd w:val="clear" w:color="auto" w:fill="FFFFFF"/>
+        </w:rPr>
+        <w:t xml:space="preserve"> </w:t>
+      </w:r>
+      <w:proofErr w:type="spellStart"/>
+      <w:r>
+        <w:rPr>
+          <w:rFonts w:ascii="Arial" w:hAnsi="Arial" w:cs="Arial"/>
+          <w:color w:val="4A4A4A"/>
+          <w:shd w:val="clear" w:color="auto" w:fill="FFFFFF"/>
+        </w:rPr>
+        <w:t>Shaari</w:t>
+      </w:r>
+      <w:proofErr w:type="spellEnd"/>
+      <w:r>
+        <w:rPr>
+          <w:rFonts w:ascii="Arial" w:hAnsi="Arial" w:cs="Arial"/>
+          <w:color w:val="4A4A4A"/>
+          <w:shd w:val="clear" w:color="auto" w:fill="FFFFFF"/>
+        </w:rPr>
+        <w:t xml:space="preserve">. </w:t>
+      </w:r>
+    </w:p>
+    <w:p>
+      <w:pPr>
+        <w:pStyle w:val="ListParagraph"/>
+        <w:numPr>
+          <w:ilvl w:val="0"/>
+          <w:numId w:val="3"/>
+        </w:numPr>
+        <w:rPr>
+          <w:rFonts w:ascii="Arial" w:hAnsi="Arial" w:cs="Arial"/>
+          <w:color w:val="4A4A4A"/>
+          <w:shd w:val="clear" w:color="auto" w:fill="FFFFFF"/>
+        </w:rPr>
+      </w:pPr>
+      <w:r>
+        <w:rPr>
+          <w:rFonts w:ascii="Arial" w:hAnsi="Arial" w:cs="Arial"/>
+          <w:color w:val="4A4A4A"/>
+          <w:shd w:val="clear" w:color="auto" w:fill="FFFFFF"/>
+        </w:rPr>
+        <w:t>despite a circular being issued on Jan 4,2017, by the then Education director-general instructing schools to use BIM, the language continued “to be of less importance” compared to the Manually Coded Bahasa Malaysia (</w:t>
+      </w:r>
+      <w:proofErr w:type="spellStart"/>
+      <w:r>
+        <w:rPr>
+          <w:rFonts w:ascii="Arial" w:hAnsi="Arial" w:cs="Arial"/>
+          <w:color w:val="4A4A4A"/>
+          <w:shd w:val="clear" w:color="auto" w:fill="FFFFFF"/>
+        </w:rPr>
+        <w:t>Kod</w:t>
+      </w:r>
+      <w:proofErr w:type="spellEnd"/>
+      <w:r>
+        <w:rPr>
+          <w:rFonts w:ascii="Arial" w:hAnsi="Arial" w:cs="Arial"/>
+          <w:color w:val="4A4A4A"/>
+          <w:shd w:val="clear" w:color="auto" w:fill="FFFFFF"/>
+        </w:rPr>
+        <w:t xml:space="preserve"> </w:t>
+      </w:r>
+      <w:proofErr w:type="spellStart"/>
+      <w:r>
+        <w:rPr>
+          <w:rFonts w:ascii="Arial" w:hAnsi="Arial" w:cs="Arial"/>
+          <w:color w:val="4A4A4A"/>
+          <w:shd w:val="clear" w:color="auto" w:fill="FFFFFF"/>
+        </w:rPr>
+        <w:t>Tangan</w:t>
+      </w:r>
+      <w:proofErr w:type="spellEnd"/>
+      <w:r>
+        <w:rPr>
+          <w:rFonts w:ascii="Arial" w:hAnsi="Arial" w:cs="Arial"/>
+          <w:color w:val="4A4A4A"/>
+          <w:shd w:val="clear" w:color="auto" w:fill="FFFFFF"/>
+        </w:rPr>
+        <w:t xml:space="preserve"> Bahasa Malaysia or KTBM) which is currently being used by teachers to teach school syllabus to the deaf students.</w:t>
       </w:r>
     </w:p>
     <w:p>
@@ -2587,6 +2723,7 @@
   <w:style w:type="character" w:default="1" w:styleId="DefaultParagraphFont">
     <w:name w:val="Default Paragraph Font"/>
     <w:uiPriority w:val="1"/>
+    <w:semiHidden/>
     <w:unhideWhenUsed/>
   </w:style>
   <w:style w:type="table" w:default="1" w:styleId="TableNormal">

</xml_diff>